<commit_message>
Did some more work
</commit_message>
<xml_diff>
--- a/VU23213 Networking/Assessment/VU23213_AT2_PE_TQM_V1.docx
+++ b/VU23213 Networking/Assessment/VU23213_AT2_PE_TQM_V1.docx
@@ -5700,9 +5700,9 @@
         <w:tblLook w:val="04a0" w:noHBand="0" w:noVBand="1" w:firstColumn="1" w:lastRow="0" w:lastColumn="0" w:firstRow="1"/>
       </w:tblPr>
       <w:tblGrid>
-        <w:gridCol w:w="2293"/>
-        <w:gridCol w:w="4224"/>
-        <w:gridCol w:w="2582"/>
+        <w:gridCol w:w="2292"/>
+        <w:gridCol w:w="4223"/>
+        <w:gridCol w:w="2584"/>
       </w:tblGrid>
       <w:tr>
         <w:trPr>
@@ -5723,7 +5723,8 @@
           <w:p>
             <w:pPr>
               <w:pStyle w:val="ListParagraph"/>
-              <w:widowControl/>
+              <w:widowControl w:val="false"/>
+              <w:suppressAutoHyphens w:val="true"/>
               <w:spacing w:lineRule="auto" w:line="240" w:before="0" w:after="0"/>
               <w:ind w:left="0" w:hanging="0"/>
               <w:contextualSpacing/>
@@ -5769,7 +5770,8 @@
           <w:p>
             <w:pPr>
               <w:pStyle w:val="ListParagraph"/>
-              <w:widowControl/>
+              <w:widowControl w:val="false"/>
+              <w:suppressAutoHyphens w:val="true"/>
               <w:spacing w:lineRule="auto" w:line="240" w:before="0" w:after="0"/>
               <w:ind w:left="0" w:hanging="0"/>
               <w:contextualSpacing/>
@@ -5792,7 +5794,8 @@
           <w:p>
             <w:pPr>
               <w:pStyle w:val="ListParagraph"/>
-              <w:widowControl/>
+              <w:widowControl w:val="false"/>
+              <w:suppressAutoHyphens w:val="true"/>
               <w:spacing w:lineRule="auto" w:line="240" w:before="0" w:after="0"/>
               <w:ind w:left="0" w:hanging="0"/>
               <w:contextualSpacing/>
@@ -5820,7 +5823,8 @@
           <w:p>
             <w:pPr>
               <w:pStyle w:val="ListParagraph"/>
-              <w:widowControl/>
+              <w:widowControl w:val="false"/>
+              <w:suppressAutoHyphens w:val="true"/>
               <w:spacing w:lineRule="auto" w:line="240" w:before="0" w:after="0"/>
               <w:ind w:left="0" w:hanging="0"/>
               <w:contextualSpacing/>
@@ -5841,7 +5845,8 @@
           <w:p>
             <w:pPr>
               <w:pStyle w:val="ListParagraph"/>
-              <w:widowControl/>
+              <w:widowControl w:val="false"/>
+              <w:suppressAutoHyphens w:val="true"/>
               <w:spacing w:lineRule="auto" w:line="240" w:before="0" w:after="0"/>
               <w:ind w:left="0" w:hanging="0"/>
               <w:contextualSpacing/>
@@ -5867,7 +5872,7 @@
         </w:trPr>
         <w:tc>
           <w:tcPr>
-            <w:tcW w:w="2293" w:type="dxa"/>
+            <w:tcW w:w="2292" w:type="dxa"/>
             <w:tcBorders>
               <w:top w:val="single" w:sz="2" w:space="0" w:color="808080"/>
               <w:left w:val="single" w:sz="2" w:space="0" w:color="808080"/>
@@ -5879,7 +5884,8 @@
           <w:p>
             <w:pPr>
               <w:pStyle w:val="ListParagraph"/>
-              <w:widowControl/>
+              <w:widowControl w:val="false"/>
+              <w:suppressAutoHyphens w:val="true"/>
               <w:spacing w:lineRule="auto" w:line="240" w:before="0" w:after="0"/>
               <w:ind w:left="0" w:hanging="0"/>
               <w:contextualSpacing/>
@@ -5907,7 +5913,7 @@
         </w:tc>
         <w:tc>
           <w:tcPr>
-            <w:tcW w:w="4224" w:type="dxa"/>
+            <w:tcW w:w="4223" w:type="dxa"/>
             <w:tcBorders>
               <w:top w:val="single" w:sz="2" w:space="0" w:color="808080"/>
               <w:left w:val="single" w:sz="2" w:space="0" w:color="808080"/>
@@ -5919,7 +5925,8 @@
           <w:p>
             <w:pPr>
               <w:pStyle w:val="ListParagraph"/>
-              <w:widowControl/>
+              <w:widowControl w:val="false"/>
+              <w:suppressAutoHyphens w:val="true"/>
               <w:spacing w:lineRule="auto" w:line="240" w:before="0" w:after="0"/>
               <w:ind w:left="0" w:hanging="0"/>
               <w:contextualSpacing/>
@@ -5947,7 +5954,7 @@
         </w:tc>
         <w:tc>
           <w:tcPr>
-            <w:tcW w:w="2582" w:type="dxa"/>
+            <w:tcW w:w="2584" w:type="dxa"/>
             <w:tcBorders>
               <w:top w:val="single" w:sz="2" w:space="0" w:color="808080"/>
               <w:left w:val="single" w:sz="2" w:space="0" w:color="808080"/>
@@ -5959,7 +5966,8 @@
           <w:p>
             <w:pPr>
               <w:pStyle w:val="ListParagraph"/>
-              <w:widowControl/>
+              <w:widowControl w:val="false"/>
+              <w:suppressAutoHyphens w:val="true"/>
               <w:spacing w:lineRule="auto" w:line="240" w:before="0" w:after="0"/>
               <w:ind w:left="0" w:hanging="0"/>
               <w:contextualSpacing/>
@@ -5992,7 +6000,7 @@
         </w:trPr>
         <w:tc>
           <w:tcPr>
-            <w:tcW w:w="2293" w:type="dxa"/>
+            <w:tcW w:w="2292" w:type="dxa"/>
             <w:tcBorders>
               <w:top w:val="single" w:sz="2" w:space="0" w:color="808080"/>
               <w:left w:val="single" w:sz="2" w:space="0" w:color="808080"/>
@@ -6004,7 +6012,8 @@
           <w:p>
             <w:pPr>
               <w:pStyle w:val="ListParagraph"/>
-              <w:widowControl/>
+              <w:widowControl w:val="false"/>
+              <w:suppressAutoHyphens w:val="true"/>
               <w:spacing w:lineRule="auto" w:line="240" w:before="0" w:after="0"/>
               <w:ind w:left="0" w:hanging="0"/>
               <w:contextualSpacing/>
@@ -6024,13 +6033,26 @@
                 <w:szCs w:val="22"/>
                 <w:lang w:val="en-AU" w:eastAsia="en-AU" w:bidi="ar-SA"/>
               </w:rPr>
-              <w:t>7.</w:t>
+              <w:t xml:space="preserve">7. </w:t>
+            </w:r>
+            <w:r>
+              <w:rPr>
+                <w:rStyle w:val="Eop"/>
+                <w:rFonts w:eastAsia="" w:cs="Arial"/>
+                <w:b/>
+                <w:bCs/>
+                <w:kern w:val="0"/>
+                <w:sz w:val="20"/>
+                <w:szCs w:val="22"/>
+                <w:lang w:val="en-AU" w:eastAsia="en-AU" w:bidi="ar-SA"/>
+              </w:rPr>
+              <w:t>Application</w:t>
             </w:r>
           </w:p>
         </w:tc>
         <w:tc>
           <w:tcPr>
-            <w:tcW w:w="4224" w:type="dxa"/>
+            <w:tcW w:w="4223" w:type="dxa"/>
             <w:tcBorders>
               <w:top w:val="single" w:sz="2" w:space="0" w:color="808080"/>
               <w:left w:val="single" w:sz="2" w:space="0" w:color="808080"/>
@@ -6042,7 +6064,8 @@
           <w:p>
             <w:pPr>
               <w:pStyle w:val="ListParagraph"/>
-              <w:widowControl/>
+              <w:widowControl w:val="false"/>
+              <w:suppressAutoHyphens w:val="true"/>
               <w:spacing w:lineRule="auto" w:line="240" w:before="0" w:after="0"/>
               <w:ind w:left="0" w:hanging="0"/>
               <w:contextualSpacing/>
@@ -6063,7 +6086,7 @@
         </w:tc>
         <w:tc>
           <w:tcPr>
-            <w:tcW w:w="2582" w:type="dxa"/>
+            <w:tcW w:w="2584" w:type="dxa"/>
             <w:tcBorders>
               <w:top w:val="single" w:sz="2" w:space="0" w:color="808080"/>
               <w:left w:val="single" w:sz="2" w:space="0" w:color="808080"/>
@@ -6075,7 +6098,8 @@
           <w:p>
             <w:pPr>
               <w:pStyle w:val="ListParagraph"/>
-              <w:widowControl/>
+              <w:widowControl w:val="false"/>
+              <w:suppressAutoHyphens w:val="true"/>
               <w:spacing w:lineRule="auto" w:line="240" w:before="0" w:after="0"/>
               <w:ind w:left="0" w:hanging="0"/>
               <w:contextualSpacing/>
@@ -6101,7 +6125,7 @@
         </w:trPr>
         <w:tc>
           <w:tcPr>
-            <w:tcW w:w="2293" w:type="dxa"/>
+            <w:tcW w:w="2292" w:type="dxa"/>
             <w:tcBorders>
               <w:top w:val="single" w:sz="2" w:space="0" w:color="808080"/>
               <w:left w:val="single" w:sz="2" w:space="0" w:color="808080"/>
@@ -6113,7 +6137,8 @@
           <w:p>
             <w:pPr>
               <w:pStyle w:val="ListParagraph"/>
-              <w:widowControl/>
+              <w:widowControl w:val="false"/>
+              <w:suppressAutoHyphens w:val="true"/>
               <w:spacing w:lineRule="auto" w:line="240" w:before="0" w:after="0"/>
               <w:ind w:left="0" w:hanging="0"/>
               <w:contextualSpacing/>
@@ -6133,13 +6158,26 @@
                 <w:szCs w:val="22"/>
                 <w:lang w:val="en-AU" w:eastAsia="en-AU" w:bidi="ar-SA"/>
               </w:rPr>
-              <w:t>6.</w:t>
+              <w:t xml:space="preserve">6. </w:t>
+            </w:r>
+            <w:r>
+              <w:rPr>
+                <w:rStyle w:val="Eop"/>
+                <w:rFonts w:eastAsia="" w:cs="Arial"/>
+                <w:b/>
+                <w:bCs/>
+                <w:kern w:val="0"/>
+                <w:sz w:val="20"/>
+                <w:szCs w:val="22"/>
+                <w:lang w:val="en-AU" w:eastAsia="en-AU" w:bidi="ar-SA"/>
+              </w:rPr>
+              <w:t>Presentation</w:t>
             </w:r>
           </w:p>
         </w:tc>
         <w:tc>
           <w:tcPr>
-            <w:tcW w:w="4224" w:type="dxa"/>
+            <w:tcW w:w="4223" w:type="dxa"/>
             <w:tcBorders>
               <w:top w:val="single" w:sz="2" w:space="0" w:color="808080"/>
               <w:left w:val="single" w:sz="2" w:space="0" w:color="808080"/>
@@ -6151,7 +6189,8 @@
           <w:p>
             <w:pPr>
               <w:pStyle w:val="ListParagraph"/>
-              <w:widowControl/>
+              <w:widowControl w:val="false"/>
+              <w:suppressAutoHyphens w:val="true"/>
               <w:spacing w:lineRule="auto" w:line="240" w:before="0" w:after="0"/>
               <w:ind w:left="0" w:hanging="0"/>
               <w:contextualSpacing/>
@@ -6172,7 +6211,7 @@
         </w:tc>
         <w:tc>
           <w:tcPr>
-            <w:tcW w:w="2582" w:type="dxa"/>
+            <w:tcW w:w="2584" w:type="dxa"/>
             <w:tcBorders>
               <w:top w:val="single" w:sz="2" w:space="0" w:color="808080"/>
               <w:left w:val="single" w:sz="2" w:space="0" w:color="808080"/>
@@ -6184,7 +6223,8 @@
           <w:p>
             <w:pPr>
               <w:pStyle w:val="ListParagraph"/>
-              <w:widowControl/>
+              <w:widowControl w:val="false"/>
+              <w:suppressAutoHyphens w:val="true"/>
               <w:spacing w:lineRule="auto" w:line="240" w:before="0" w:after="0"/>
               <w:ind w:left="0" w:hanging="0"/>
               <w:contextualSpacing/>
@@ -6210,7 +6250,7 @@
         </w:trPr>
         <w:tc>
           <w:tcPr>
-            <w:tcW w:w="2293" w:type="dxa"/>
+            <w:tcW w:w="2292" w:type="dxa"/>
             <w:tcBorders>
               <w:top w:val="single" w:sz="2" w:space="0" w:color="808080"/>
               <w:left w:val="single" w:sz="2" w:space="0" w:color="808080"/>
@@ -6222,7 +6262,8 @@
           <w:p>
             <w:pPr>
               <w:pStyle w:val="ListParagraph"/>
-              <w:widowControl/>
+              <w:widowControl w:val="false"/>
+              <w:suppressAutoHyphens w:val="true"/>
               <w:spacing w:lineRule="auto" w:line="240" w:before="0" w:after="0"/>
               <w:ind w:left="0" w:hanging="0"/>
               <w:contextualSpacing/>
@@ -6242,13 +6283,26 @@
                 <w:szCs w:val="22"/>
                 <w:lang w:val="en-AU" w:eastAsia="en-AU" w:bidi="ar-SA"/>
               </w:rPr>
-              <w:t>5.</w:t>
+              <w:t xml:space="preserve">5. </w:t>
+            </w:r>
+            <w:r>
+              <w:rPr>
+                <w:rStyle w:val="Eop"/>
+                <w:rFonts w:eastAsia="" w:cs="Arial"/>
+                <w:b/>
+                <w:bCs/>
+                <w:kern w:val="0"/>
+                <w:sz w:val="20"/>
+                <w:szCs w:val="22"/>
+                <w:lang w:val="en-AU" w:eastAsia="en-AU" w:bidi="ar-SA"/>
+              </w:rPr>
+              <w:t>Session</w:t>
             </w:r>
           </w:p>
         </w:tc>
         <w:tc>
           <w:tcPr>
-            <w:tcW w:w="4224" w:type="dxa"/>
+            <w:tcW w:w="4223" w:type="dxa"/>
             <w:tcBorders>
               <w:top w:val="single" w:sz="2" w:space="0" w:color="808080"/>
               <w:left w:val="single" w:sz="2" w:space="0" w:color="808080"/>
@@ -6260,7 +6314,8 @@
           <w:p>
             <w:pPr>
               <w:pStyle w:val="ListParagraph"/>
-              <w:widowControl/>
+              <w:widowControl w:val="false"/>
+              <w:suppressAutoHyphens w:val="true"/>
               <w:spacing w:lineRule="auto" w:line="240" w:before="0" w:after="0"/>
               <w:ind w:left="0" w:hanging="0"/>
               <w:contextualSpacing/>
@@ -6281,7 +6336,7 @@
         </w:tc>
         <w:tc>
           <w:tcPr>
-            <w:tcW w:w="2582" w:type="dxa"/>
+            <w:tcW w:w="2584" w:type="dxa"/>
             <w:tcBorders>
               <w:top w:val="single" w:sz="2" w:space="0" w:color="808080"/>
               <w:left w:val="single" w:sz="2" w:space="0" w:color="808080"/>
@@ -6293,7 +6348,8 @@
           <w:p>
             <w:pPr>
               <w:pStyle w:val="ListParagraph"/>
-              <w:widowControl/>
+              <w:widowControl w:val="false"/>
+              <w:suppressAutoHyphens w:val="true"/>
               <w:spacing w:lineRule="auto" w:line="240" w:before="0" w:after="0"/>
               <w:ind w:left="0" w:hanging="0"/>
               <w:contextualSpacing/>
@@ -6319,7 +6375,7 @@
         </w:trPr>
         <w:tc>
           <w:tcPr>
-            <w:tcW w:w="2293" w:type="dxa"/>
+            <w:tcW w:w="2292" w:type="dxa"/>
             <w:tcBorders>
               <w:top w:val="single" w:sz="2" w:space="0" w:color="808080"/>
               <w:left w:val="single" w:sz="2" w:space="0" w:color="808080"/>
@@ -6331,7 +6387,8 @@
           <w:p>
             <w:pPr>
               <w:pStyle w:val="ListParagraph"/>
-              <w:widowControl/>
+              <w:widowControl w:val="false"/>
+              <w:suppressAutoHyphens w:val="true"/>
               <w:spacing w:lineRule="auto" w:line="240" w:before="0" w:after="0"/>
               <w:ind w:left="0" w:hanging="0"/>
               <w:contextualSpacing/>
@@ -6353,11 +6410,24 @@
               </w:rPr>
               <w:t>4.</w:t>
             </w:r>
+            <w:r>
+              <w:rPr>
+                <w:rStyle w:val="Eop"/>
+                <w:rFonts w:eastAsia="" w:cs="Arial"/>
+                <w:b/>
+                <w:bCs/>
+                <w:kern w:val="0"/>
+                <w:sz w:val="20"/>
+                <w:szCs w:val="22"/>
+                <w:lang w:val="en-AU" w:eastAsia="en-AU" w:bidi="ar-SA"/>
+              </w:rPr>
+              <w:t>Transport</w:t>
+            </w:r>
           </w:p>
         </w:tc>
         <w:tc>
           <w:tcPr>
-            <w:tcW w:w="4224" w:type="dxa"/>
+            <w:tcW w:w="4223" w:type="dxa"/>
             <w:tcBorders>
               <w:top w:val="single" w:sz="2" w:space="0" w:color="808080"/>
               <w:left w:val="single" w:sz="2" w:space="0" w:color="808080"/>
@@ -6369,7 +6439,8 @@
           <w:p>
             <w:pPr>
               <w:pStyle w:val="ListParagraph"/>
-              <w:widowControl/>
+              <w:widowControl w:val="false"/>
+              <w:suppressAutoHyphens w:val="true"/>
               <w:spacing w:lineRule="auto" w:line="240" w:before="0" w:after="0"/>
               <w:ind w:left="0" w:hanging="0"/>
               <w:contextualSpacing/>
@@ -6390,7 +6461,7 @@
         </w:tc>
         <w:tc>
           <w:tcPr>
-            <w:tcW w:w="2582" w:type="dxa"/>
+            <w:tcW w:w="2584" w:type="dxa"/>
             <w:tcBorders>
               <w:top w:val="single" w:sz="2" w:space="0" w:color="808080"/>
               <w:left w:val="single" w:sz="2" w:space="0" w:color="808080"/>
@@ -6402,7 +6473,8 @@
           <w:p>
             <w:pPr>
               <w:pStyle w:val="ListParagraph"/>
-              <w:widowControl/>
+              <w:widowControl w:val="false"/>
+              <w:suppressAutoHyphens w:val="true"/>
               <w:spacing w:lineRule="auto" w:line="240" w:before="0" w:after="0"/>
               <w:ind w:left="0" w:hanging="0"/>
               <w:contextualSpacing/>
@@ -6428,7 +6500,7 @@
         </w:trPr>
         <w:tc>
           <w:tcPr>
-            <w:tcW w:w="2293" w:type="dxa"/>
+            <w:tcW w:w="2292" w:type="dxa"/>
             <w:tcBorders>
               <w:top w:val="single" w:sz="2" w:space="0" w:color="808080"/>
               <w:left w:val="single" w:sz="2" w:space="0" w:color="808080"/>
@@ -6440,7 +6512,8 @@
           <w:p>
             <w:pPr>
               <w:pStyle w:val="ListParagraph"/>
-              <w:widowControl/>
+              <w:widowControl w:val="false"/>
+              <w:suppressAutoHyphens w:val="true"/>
               <w:spacing w:lineRule="auto" w:line="240" w:before="0" w:after="0"/>
               <w:ind w:left="0" w:hanging="0"/>
               <w:contextualSpacing/>
@@ -6460,13 +6533,26 @@
                 <w:szCs w:val="22"/>
                 <w:lang w:val="en-AU" w:eastAsia="en-AU" w:bidi="ar-SA"/>
               </w:rPr>
-              <w:t>3.</w:t>
+              <w:t xml:space="preserve">3. </w:t>
+            </w:r>
+            <w:r>
+              <w:rPr>
+                <w:rStyle w:val="Eop"/>
+                <w:rFonts w:eastAsia="" w:cs="Arial"/>
+                <w:b/>
+                <w:bCs/>
+                <w:kern w:val="0"/>
+                <w:sz w:val="20"/>
+                <w:szCs w:val="22"/>
+                <w:lang w:val="en-AU" w:eastAsia="en-AU" w:bidi="ar-SA"/>
+              </w:rPr>
+              <w:t>Network</w:t>
             </w:r>
           </w:p>
         </w:tc>
         <w:tc>
           <w:tcPr>
-            <w:tcW w:w="4224" w:type="dxa"/>
+            <w:tcW w:w="4223" w:type="dxa"/>
             <w:tcBorders>
               <w:top w:val="single" w:sz="2" w:space="0" w:color="808080"/>
               <w:left w:val="single" w:sz="2" w:space="0" w:color="808080"/>
@@ -6478,7 +6564,8 @@
           <w:p>
             <w:pPr>
               <w:pStyle w:val="ListParagraph"/>
-              <w:widowControl/>
+              <w:widowControl w:val="false"/>
+              <w:suppressAutoHyphens w:val="true"/>
               <w:spacing w:lineRule="auto" w:line="240" w:before="0" w:after="0"/>
               <w:ind w:left="0" w:hanging="0"/>
               <w:contextualSpacing/>
@@ -6499,7 +6586,7 @@
         </w:tc>
         <w:tc>
           <w:tcPr>
-            <w:tcW w:w="2582" w:type="dxa"/>
+            <w:tcW w:w="2584" w:type="dxa"/>
             <w:tcBorders>
               <w:top w:val="single" w:sz="2" w:space="0" w:color="808080"/>
               <w:left w:val="single" w:sz="2" w:space="0" w:color="808080"/>
@@ -6511,7 +6598,8 @@
           <w:p>
             <w:pPr>
               <w:pStyle w:val="ListParagraph"/>
-              <w:widowControl/>
+              <w:widowControl w:val="false"/>
+              <w:suppressAutoHyphens w:val="true"/>
               <w:spacing w:lineRule="auto" w:line="240" w:before="0" w:after="0"/>
               <w:ind w:left="0" w:hanging="0"/>
               <w:contextualSpacing/>
@@ -6537,7 +6625,7 @@
         </w:trPr>
         <w:tc>
           <w:tcPr>
-            <w:tcW w:w="2293" w:type="dxa"/>
+            <w:tcW w:w="2292" w:type="dxa"/>
             <w:tcBorders>
               <w:top w:val="single" w:sz="2" w:space="0" w:color="808080"/>
               <w:left w:val="single" w:sz="2" w:space="0" w:color="808080"/>
@@ -6549,7 +6637,8 @@
           <w:p>
             <w:pPr>
               <w:pStyle w:val="ListParagraph"/>
-              <w:widowControl/>
+              <w:widowControl w:val="false"/>
+              <w:suppressAutoHyphens w:val="true"/>
               <w:spacing w:lineRule="auto" w:line="240" w:before="0" w:after="0"/>
               <w:ind w:left="0" w:hanging="0"/>
               <w:contextualSpacing/>
@@ -6569,13 +6658,26 @@
                 <w:szCs w:val="22"/>
                 <w:lang w:val="en-AU" w:eastAsia="en-AU" w:bidi="ar-SA"/>
               </w:rPr>
-              <w:t>2.</w:t>
+              <w:t xml:space="preserve">2. </w:t>
+            </w:r>
+            <w:r>
+              <w:rPr>
+                <w:rStyle w:val="Eop"/>
+                <w:rFonts w:eastAsia="" w:cs="Arial"/>
+                <w:b/>
+                <w:bCs/>
+                <w:kern w:val="0"/>
+                <w:sz w:val="20"/>
+                <w:szCs w:val="22"/>
+                <w:lang w:val="en-AU" w:eastAsia="en-AU" w:bidi="ar-SA"/>
+              </w:rPr>
+              <w:t>Data link</w:t>
             </w:r>
           </w:p>
         </w:tc>
         <w:tc>
           <w:tcPr>
-            <w:tcW w:w="4224" w:type="dxa"/>
+            <w:tcW w:w="4223" w:type="dxa"/>
             <w:tcBorders>
               <w:top w:val="single" w:sz="2" w:space="0" w:color="808080"/>
               <w:left w:val="single" w:sz="2" w:space="0" w:color="808080"/>
@@ -6587,7 +6689,8 @@
           <w:p>
             <w:pPr>
               <w:pStyle w:val="ListParagraph"/>
-              <w:widowControl/>
+              <w:widowControl w:val="false"/>
+              <w:suppressAutoHyphens w:val="true"/>
               <w:spacing w:lineRule="auto" w:line="240" w:before="0" w:after="0"/>
               <w:ind w:left="0" w:hanging="0"/>
               <w:contextualSpacing/>
@@ -6608,7 +6711,7 @@
         </w:tc>
         <w:tc>
           <w:tcPr>
-            <w:tcW w:w="2582" w:type="dxa"/>
+            <w:tcW w:w="2584" w:type="dxa"/>
             <w:tcBorders>
               <w:top w:val="single" w:sz="2" w:space="0" w:color="808080"/>
               <w:left w:val="single" w:sz="2" w:space="0" w:color="808080"/>
@@ -6620,7 +6723,8 @@
           <w:p>
             <w:pPr>
               <w:pStyle w:val="ListParagraph"/>
-              <w:widowControl/>
+              <w:widowControl w:val="false"/>
+              <w:suppressAutoHyphens w:val="true"/>
               <w:spacing w:lineRule="auto" w:line="240" w:before="0" w:after="0"/>
               <w:ind w:left="0" w:hanging="0"/>
               <w:contextualSpacing/>
@@ -6646,7 +6750,7 @@
         </w:trPr>
         <w:tc>
           <w:tcPr>
-            <w:tcW w:w="2293" w:type="dxa"/>
+            <w:tcW w:w="2292" w:type="dxa"/>
             <w:tcBorders>
               <w:top w:val="single" w:sz="2" w:space="0" w:color="808080"/>
               <w:left w:val="single" w:sz="2" w:space="0" w:color="808080"/>
@@ -6658,7 +6762,8 @@
           <w:p>
             <w:pPr>
               <w:pStyle w:val="ListParagraph"/>
-              <w:widowControl/>
+              <w:widowControl w:val="false"/>
+              <w:suppressAutoHyphens w:val="true"/>
               <w:spacing w:lineRule="auto" w:line="240" w:before="0" w:after="0"/>
               <w:ind w:left="0" w:hanging="0"/>
               <w:contextualSpacing/>
@@ -6678,13 +6783,26 @@
                 <w:szCs w:val="22"/>
                 <w:lang w:val="en-AU" w:eastAsia="en-AU" w:bidi="ar-SA"/>
               </w:rPr>
-              <w:t>1.</w:t>
+              <w:t xml:space="preserve">1. </w:t>
+            </w:r>
+            <w:r>
+              <w:rPr>
+                <w:rStyle w:val="Eop"/>
+                <w:rFonts w:eastAsia="" w:cs="Arial"/>
+                <w:b/>
+                <w:bCs/>
+                <w:kern w:val="0"/>
+                <w:sz w:val="20"/>
+                <w:szCs w:val="22"/>
+                <w:lang w:val="en-AU" w:eastAsia="en-AU" w:bidi="ar-SA"/>
+              </w:rPr>
+              <w:t>Physical</w:t>
             </w:r>
           </w:p>
         </w:tc>
         <w:tc>
           <w:tcPr>
-            <w:tcW w:w="4224" w:type="dxa"/>
+            <w:tcW w:w="4223" w:type="dxa"/>
             <w:tcBorders>
               <w:top w:val="single" w:sz="2" w:space="0" w:color="808080"/>
               <w:left w:val="single" w:sz="2" w:space="0" w:color="808080"/>
@@ -6696,7 +6814,8 @@
           <w:p>
             <w:pPr>
               <w:pStyle w:val="ListParagraph"/>
-              <w:widowControl/>
+              <w:widowControl w:val="false"/>
+              <w:suppressAutoHyphens w:val="true"/>
               <w:spacing w:lineRule="auto" w:line="240" w:before="0" w:after="0"/>
               <w:ind w:left="0" w:hanging="0"/>
               <w:contextualSpacing/>
@@ -6717,7 +6836,7 @@
         </w:tc>
         <w:tc>
           <w:tcPr>
-            <w:tcW w:w="2582" w:type="dxa"/>
+            <w:tcW w:w="2584" w:type="dxa"/>
             <w:tcBorders>
               <w:top w:val="single" w:sz="2" w:space="0" w:color="808080"/>
               <w:left w:val="single" w:sz="2" w:space="0" w:color="808080"/>
@@ -6729,7 +6848,8 @@
           <w:p>
             <w:pPr>
               <w:pStyle w:val="ListParagraph"/>
-              <w:widowControl/>
+              <w:widowControl w:val="false"/>
+              <w:suppressAutoHyphens w:val="true"/>
               <w:spacing w:lineRule="auto" w:line="240" w:before="0" w:after="0"/>
               <w:ind w:left="0" w:hanging="0"/>
               <w:contextualSpacing/>
@@ -7086,7 +7206,8 @@
           <w:p>
             <w:pPr>
               <w:pStyle w:val="ListParagraph"/>
-              <w:widowControl/>
+              <w:widowControl w:val="false"/>
+              <w:suppressAutoHyphens w:val="true"/>
               <w:spacing w:lineRule="auto" w:line="240" w:before="0" w:after="0"/>
               <w:ind w:left="0" w:hanging="0"/>
               <w:contextualSpacing/>
@@ -7132,7 +7253,8 @@
           <w:p>
             <w:pPr>
               <w:pStyle w:val="ListParagraph"/>
-              <w:widowControl/>
+              <w:widowControl w:val="false"/>
+              <w:suppressAutoHyphens w:val="true"/>
               <w:spacing w:lineRule="auto" w:line="240" w:before="0" w:after="0"/>
               <w:ind w:left="0" w:hanging="0"/>
               <w:contextualSpacing/>
@@ -7155,7 +7277,8 @@
           <w:p>
             <w:pPr>
               <w:pStyle w:val="ListParagraph"/>
-              <w:widowControl/>
+              <w:widowControl w:val="false"/>
+              <w:suppressAutoHyphens w:val="true"/>
               <w:spacing w:lineRule="auto" w:line="240" w:before="0" w:after="0"/>
               <w:ind w:left="0" w:hanging="0"/>
               <w:contextualSpacing/>
@@ -7183,7 +7306,8 @@
           <w:p>
             <w:pPr>
               <w:pStyle w:val="ListParagraph"/>
-              <w:widowControl/>
+              <w:widowControl w:val="false"/>
+              <w:suppressAutoHyphens w:val="true"/>
               <w:spacing w:lineRule="auto" w:line="240" w:before="0" w:after="0"/>
               <w:ind w:left="0" w:hanging="0"/>
               <w:contextualSpacing/>
@@ -7204,7 +7328,8 @@
           <w:p>
             <w:pPr>
               <w:pStyle w:val="ListParagraph"/>
-              <w:widowControl/>
+              <w:widowControl w:val="false"/>
+              <w:suppressAutoHyphens w:val="true"/>
               <w:spacing w:lineRule="auto" w:line="240" w:before="0" w:after="0"/>
               <w:ind w:left="0" w:hanging="0"/>
               <w:contextualSpacing/>
@@ -7242,7 +7367,8 @@
           <w:p>
             <w:pPr>
               <w:pStyle w:val="ListParagraph"/>
-              <w:widowControl/>
+              <w:widowControl w:val="false"/>
+              <w:suppressAutoHyphens w:val="true"/>
               <w:spacing w:lineRule="auto" w:line="240" w:before="0" w:after="0"/>
               <w:ind w:left="0" w:hanging="0"/>
               <w:contextualSpacing/>
@@ -7282,7 +7408,8 @@
           <w:p>
             <w:pPr>
               <w:pStyle w:val="ListParagraph"/>
-              <w:widowControl/>
+              <w:widowControl w:val="false"/>
+              <w:suppressAutoHyphens w:val="true"/>
               <w:spacing w:lineRule="auto" w:line="240" w:before="0" w:after="0"/>
               <w:ind w:left="0" w:hanging="0"/>
               <w:contextualSpacing/>
@@ -7318,7 +7445,8 @@
           <w:p>
             <w:pPr>
               <w:pStyle w:val="ListParagraph"/>
-              <w:widowControl/>
+              <w:widowControl w:val="false"/>
+              <w:suppressAutoHyphens w:val="true"/>
               <w:spacing w:lineRule="auto" w:line="240" w:before="0" w:after="0"/>
               <w:ind w:left="0" w:hanging="0"/>
               <w:contextualSpacing/>
@@ -7363,7 +7491,8 @@
           <w:p>
             <w:pPr>
               <w:pStyle w:val="Normal"/>
-              <w:widowControl/>
+              <w:widowControl w:val="false"/>
+              <w:suppressAutoHyphens w:val="true"/>
               <w:spacing w:lineRule="auto" w:line="240" w:before="0" w:after="0"/>
               <w:jc w:val="left"/>
               <w:rPr>
@@ -7399,7 +7528,8 @@
           <w:p>
             <w:pPr>
               <w:pStyle w:val="ListParagraph"/>
-              <w:widowControl/>
+              <w:widowControl w:val="false"/>
+              <w:suppressAutoHyphens w:val="true"/>
               <w:spacing w:lineRule="auto" w:line="240" w:before="0" w:after="0"/>
               <w:ind w:left="0" w:hanging="0"/>
               <w:contextualSpacing/>
@@ -7432,7 +7562,8 @@
           <w:p>
             <w:pPr>
               <w:pStyle w:val="ListParagraph"/>
-              <w:widowControl/>
+              <w:widowControl w:val="false"/>
+              <w:suppressAutoHyphens w:val="true"/>
               <w:spacing w:lineRule="auto" w:line="240" w:before="0" w:after="0"/>
               <w:ind w:left="0" w:hanging="0"/>
               <w:contextualSpacing/>
@@ -7470,7 +7601,8 @@
           <w:p>
             <w:pPr>
               <w:pStyle w:val="Normal"/>
-              <w:widowControl/>
+              <w:widowControl w:val="false"/>
+              <w:suppressAutoHyphens w:val="true"/>
               <w:spacing w:lineRule="auto" w:line="240" w:before="0" w:after="0"/>
               <w:jc w:val="left"/>
               <w:rPr>
@@ -7506,7 +7638,8 @@
           <w:p>
             <w:pPr>
               <w:pStyle w:val="ListParagraph"/>
-              <w:widowControl/>
+              <w:widowControl w:val="false"/>
+              <w:suppressAutoHyphens w:val="true"/>
               <w:spacing w:lineRule="auto" w:line="240" w:before="0" w:after="0"/>
               <w:ind w:left="0" w:hanging="0"/>
               <w:contextualSpacing/>
@@ -7539,7 +7672,8 @@
           <w:p>
             <w:pPr>
               <w:pStyle w:val="ListParagraph"/>
-              <w:widowControl/>
+              <w:widowControl w:val="false"/>
+              <w:suppressAutoHyphens w:val="true"/>
               <w:spacing w:lineRule="auto" w:line="240" w:before="0" w:after="0"/>
               <w:ind w:left="0" w:hanging="0"/>
               <w:contextualSpacing/>
@@ -7577,7 +7711,8 @@
           <w:p>
             <w:pPr>
               <w:pStyle w:val="Normal"/>
-              <w:widowControl/>
+              <w:widowControl w:val="false"/>
+              <w:suppressAutoHyphens w:val="true"/>
               <w:spacing w:lineRule="auto" w:line="240" w:before="0" w:after="0"/>
               <w:jc w:val="left"/>
               <w:rPr>
@@ -7613,7 +7748,8 @@
           <w:p>
             <w:pPr>
               <w:pStyle w:val="ListParagraph"/>
-              <w:widowControl/>
+              <w:widowControl w:val="false"/>
+              <w:suppressAutoHyphens w:val="true"/>
               <w:spacing w:lineRule="auto" w:line="240" w:before="0" w:after="0"/>
               <w:ind w:left="0" w:hanging="0"/>
               <w:contextualSpacing/>
@@ -7646,7 +7782,8 @@
           <w:p>
             <w:pPr>
               <w:pStyle w:val="ListParagraph"/>
-              <w:widowControl/>
+              <w:widowControl w:val="false"/>
+              <w:suppressAutoHyphens w:val="true"/>
               <w:spacing w:lineRule="auto" w:line="240" w:before="0" w:after="0"/>
               <w:ind w:left="0" w:hanging="0"/>
               <w:contextualSpacing/>
@@ -7684,7 +7821,8 @@
           <w:p>
             <w:pPr>
               <w:pStyle w:val="Normal"/>
-              <w:widowControl/>
+              <w:widowControl w:val="false"/>
+              <w:suppressAutoHyphens w:val="true"/>
               <w:spacing w:lineRule="auto" w:line="240" w:before="0" w:after="0"/>
               <w:jc w:val="left"/>
               <w:rPr>
@@ -7720,7 +7858,8 @@
           <w:p>
             <w:pPr>
               <w:pStyle w:val="ListParagraph"/>
-              <w:widowControl/>
+              <w:widowControl w:val="false"/>
+              <w:suppressAutoHyphens w:val="true"/>
               <w:spacing w:lineRule="auto" w:line="240" w:before="0" w:after="0"/>
               <w:ind w:left="0" w:hanging="0"/>
               <w:contextualSpacing/>
@@ -7753,7 +7892,8 @@
           <w:p>
             <w:pPr>
               <w:pStyle w:val="ListParagraph"/>
-              <w:widowControl/>
+              <w:widowControl w:val="false"/>
+              <w:suppressAutoHyphens w:val="true"/>
               <w:spacing w:lineRule="auto" w:line="240" w:before="0" w:after="0"/>
               <w:ind w:left="0" w:hanging="0"/>
               <w:contextualSpacing/>
@@ -8080,6 +8220,86 @@
           <w:sz w:val="24"/>
         </w:rPr>
         <w:t>61697</w:t>
+      </w:r>
+    </w:p>
+    <w:p>
+      <w:pPr>
+        <w:pStyle w:val="Normal"/>
+        <w:rPr>
+          <w:rStyle w:val="Eop"/>
+          <w:rFonts w:cs="Arial"/>
+          <w:b/>
+          <w:color w:val="FF0000"/>
+          <w:sz w:val="24"/>
+        </w:rPr>
+      </w:pPr>
+      <w:r>
+        <w:rPr>
+          <w:rFonts w:cs="Arial"/>
+          <w:b/>
+          <w:color w:val="FF0000"/>
+          <w:sz w:val="24"/>
+        </w:rPr>
+      </w:r>
+    </w:p>
+    <w:p>
+      <w:pPr>
+        <w:pStyle w:val="Normal"/>
+        <w:rPr>
+          <w:rStyle w:val="Eop"/>
+          <w:rFonts w:cs="Arial"/>
+          <w:b/>
+          <w:color w:val="FF0000"/>
+          <w:sz w:val="24"/>
+        </w:rPr>
+      </w:pPr>
+      <w:r>
+        <w:rPr>
+          <w:rFonts w:cs="Arial"/>
+          <w:b/>
+          <w:color w:val="FF0000"/>
+          <w:sz w:val="24"/>
+        </w:rPr>
+      </w:r>
+    </w:p>
+    <w:p>
+      <w:pPr>
+        <w:pStyle w:val="Normal"/>
+        <w:rPr>
+          <w:rStyle w:val="Eop"/>
+          <w:rFonts w:cs="Arial"/>
+          <w:b/>
+          <w:color w:val="FF0000"/>
+          <w:sz w:val="24"/>
+        </w:rPr>
+      </w:pPr>
+      <w:r>
+        <w:rPr>
+          <w:rFonts w:cs="Arial"/>
+          <w:b/>
+          <w:color w:val="FF0000"/>
+          <w:sz w:val="24"/>
+        </w:rPr>
+      </w:r>
+    </w:p>
+    <w:p>
+      <w:pPr>
+        <w:pStyle w:val="Normal"/>
+        <w:rPr>
+          <w:rStyle w:val="Eop"/>
+          <w:rFonts w:cs="Arial"/>
+          <w:b/>
+          <w:color w:val="FF0000"/>
+          <w:sz w:val="24"/>
+        </w:rPr>
+      </w:pPr>
+      <w:r>
+        <w:rPr>
+          <w:rFonts w:cs="Arial"/>
+          <w:b/>
+          <w:color w:val="FF0000"/>
+          <w:sz w:val="24"/>
+        </w:rPr>
       </w:r>
     </w:p>
     <w:p>
@@ -9978,7 +10198,7 @@
     </w:r>
     <w:r>
       <w:rPr>
-        <w:rFonts w:cs="Calibri" w:ascii="Calibri" w:hAnsi="Calibri" w:asciiTheme="minorHAnsi" w:cstheme="minorHAnsi" w:hAnsiTheme="minorHAnsi"/>
+        <w:rFonts w:cs="Calibri" w:ascii="Calibri" w:hAnsi="Calibri"/>
         <w:sz w:val="18"/>
         <w:szCs w:val="18"/>
       </w:rPr>
@@ -9990,7 +10210,7 @@
         <w:szCs w:val="18"/>
         <w:rFonts w:cs="Calibri" w:ascii="Calibri" w:hAnsi="Calibri"/>
       </w:rPr>
-      <w:instrText xml:space="preserve"> PAGE \* ARABIC </w:instrText>
+      <w:instrText xml:space="preserve"> PAGE </w:instrText>
     </w:r>
     <w:r>
       <w:rPr>
@@ -10006,7 +10226,7 @@
         <w:szCs w:val="18"/>
         <w:rFonts w:cs="Calibri" w:ascii="Calibri" w:hAnsi="Calibri"/>
       </w:rPr>
-      <w:t>7</w:t>
+      <w:t>11</w:t>
     </w:r>
     <w:r>
       <w:rPr>
@@ -10117,7 +10337,7 @@
     <w:r>
       <w:rPr>
         <w:rFonts w:cs="Arial"/>
-        <w:color w:val="1F497D" w:themeColor="text2"/>
+        <w:color w:val="1F497D"/>
         <w:sz w:val="16"/>
         <w:szCs w:val="16"/>
       </w:rPr>
@@ -10240,6 +10460,7 @@
               <w:numId w:val="0"/>
             </w:numPr>
             <w:spacing w:lineRule="auto" w:line="240"/>
+            <w:ind w:left="0" w:hanging="0"/>
             <w:outlineLvl w:val="0"/>
             <w:rPr>
               <w:rFonts w:eastAsia="Times New Roman" w:cs="Arial"/>
@@ -10274,6 +10495,7 @@
               <w:numId w:val="0"/>
             </w:numPr>
             <w:spacing w:lineRule="auto" w:line="240"/>
+            <w:ind w:left="0" w:hanging="0"/>
             <w:outlineLvl w:val="0"/>
             <w:rPr>
               <w:rFonts w:eastAsia="Arial" w:cs="Arial"/>
@@ -10301,6 +10523,7 @@
               <w:numId w:val="0"/>
             </w:numPr>
             <w:spacing w:lineRule="auto" w:line="240"/>
+            <w:ind w:left="0" w:hanging="0"/>
             <w:outlineLvl w:val="0"/>
             <w:rPr>
               <w:rFonts w:eastAsia="Arial" w:cs="Arial"/>
@@ -10334,6 +10557,7 @@
               <w:numId w:val="0"/>
             </w:numPr>
             <w:spacing w:lineRule="auto" w:line="240"/>
+            <w:ind w:left="0" w:hanging="0"/>
             <w:outlineLvl w:val="0"/>
             <w:rPr>
               <w:rFonts w:eastAsia="Times New Roman" w:cs="Arial"/>
@@ -10346,7 +10570,7 @@
           <w:r>
             <w:rPr>
               <w:rFonts w:eastAsia="Times New Roman" w:cs="Arial"/>
-              <w:color w:val="1F497D" w:themeColor="text2"/>
+              <w:color w:val="1F497D"/>
               <w:kern w:val="2"/>
               <w:sz w:val="18"/>
               <w:szCs w:val="20"/>
@@ -10970,6 +11194,7 @@
         </w:tabs>
         <w:ind w:left="1080" w:hanging="360"/>
       </w:pPr>
+      <w:rPr/>
     </w:lvl>
     <w:lvl w:ilvl="2">
       <w:start w:val="1"/>
@@ -10982,6 +11207,7 @@
         </w:tabs>
         <w:ind w:left="1440" w:hanging="360"/>
       </w:pPr>
+      <w:rPr/>
     </w:lvl>
     <w:lvl w:ilvl="3">
       <w:start w:val="1"/>
@@ -10994,6 +11220,7 @@
         </w:tabs>
         <w:ind w:left="1800" w:hanging="360"/>
       </w:pPr>
+      <w:rPr/>
     </w:lvl>
     <w:lvl w:ilvl="4">
       <w:start w:val="1"/>
@@ -11006,6 +11233,7 @@
         </w:tabs>
         <w:ind w:left="2160" w:hanging="360"/>
       </w:pPr>
+      <w:rPr/>
     </w:lvl>
     <w:lvl w:ilvl="5">
       <w:start w:val="1"/>
@@ -11018,6 +11246,7 @@
         </w:tabs>
         <w:ind w:left="2520" w:hanging="360"/>
       </w:pPr>
+      <w:rPr/>
     </w:lvl>
     <w:lvl w:ilvl="6">
       <w:start w:val="1"/>
@@ -11030,6 +11259,7 @@
         </w:tabs>
         <w:ind w:left="2880" w:hanging="360"/>
       </w:pPr>
+      <w:rPr/>
     </w:lvl>
     <w:lvl w:ilvl="7">
       <w:start w:val="1"/>
@@ -11042,6 +11272,7 @@
         </w:tabs>
         <w:ind w:left="3240" w:hanging="360"/>
       </w:pPr>
+      <w:rPr/>
     </w:lvl>
     <w:lvl w:ilvl="8">
       <w:start w:val="1"/>
@@ -11054,6 +11285,7 @@
         </w:tabs>
         <w:ind w:left="3600" w:hanging="360"/>
       </w:pPr>
+      <w:rPr/>
     </w:lvl>
   </w:abstractNum>
   <w:abstractNum w:abstractNumId="5">
@@ -11088,6 +11320,7 @@
         </w:tabs>
         <w:ind w:left="1080" w:hanging="360"/>
       </w:pPr>
+      <w:rPr/>
     </w:lvl>
     <w:lvl w:ilvl="2">
       <w:start w:val="1"/>
@@ -11100,6 +11333,7 @@
         </w:tabs>
         <w:ind w:left="1440" w:hanging="360"/>
       </w:pPr>
+      <w:rPr/>
     </w:lvl>
     <w:lvl w:ilvl="3">
       <w:start w:val="1"/>
@@ -11112,6 +11346,7 @@
         </w:tabs>
         <w:ind w:left="1800" w:hanging="360"/>
       </w:pPr>
+      <w:rPr/>
     </w:lvl>
     <w:lvl w:ilvl="4">
       <w:start w:val="1"/>
@@ -11124,6 +11359,7 @@
         </w:tabs>
         <w:ind w:left="2160" w:hanging="360"/>
       </w:pPr>
+      <w:rPr/>
     </w:lvl>
     <w:lvl w:ilvl="5">
       <w:start w:val="1"/>
@@ -11136,6 +11372,7 @@
         </w:tabs>
         <w:ind w:left="2520" w:hanging="360"/>
       </w:pPr>
+      <w:rPr/>
     </w:lvl>
     <w:lvl w:ilvl="6">
       <w:start w:val="1"/>
@@ -11148,6 +11385,7 @@
         </w:tabs>
         <w:ind w:left="2880" w:hanging="360"/>
       </w:pPr>
+      <w:rPr/>
     </w:lvl>
     <w:lvl w:ilvl="7">
       <w:start w:val="1"/>
@@ -11160,6 +11398,7 @@
         </w:tabs>
         <w:ind w:left="3240" w:hanging="360"/>
       </w:pPr>
+      <w:rPr/>
     </w:lvl>
     <w:lvl w:ilvl="8">
       <w:start w:val="1"/>
@@ -11172,6 +11411,7 @@
         </w:tabs>
         <w:ind w:left="3600" w:hanging="360"/>
       </w:pPr>
+      <w:rPr/>
     </w:lvl>
   </w:abstractNum>
   <w:abstractNum w:abstractNumId="6">
@@ -13115,6 +13355,7 @@
     <w:rsid w:val="00030fc0"/>
     <w:pPr>
       <w:widowControl/>
+      <w:suppressAutoHyphens w:val="true"/>
       <w:bidi w:val="0"/>
       <w:spacing w:lineRule="auto" w:line="360" w:before="0" w:after="0"/>
       <w:jc w:val="left"/>
@@ -13718,6 +13959,7 @@
     <w:rsid w:val="00bd1ac1"/>
     <w:pPr>
       <w:widowControl/>
+      <w:suppressAutoHyphens w:val="true"/>
       <w:bidi w:val="0"/>
       <w:spacing w:lineRule="auto" w:line="240" w:before="0" w:after="0"/>
       <w:jc w:val="left"/>
@@ -13879,6 +14121,7 @@
     <w:rsid w:val="00f30ac5"/>
     <w:pPr>
       <w:widowControl/>
+      <w:suppressAutoHyphens w:val="true"/>
       <w:bidi w:val="0"/>
       <w:spacing w:lineRule="auto" w:line="240" w:before="0" w:after="0"/>
       <w:jc w:val="left"/>
@@ -13889,7 +14132,7 @@
       <w:kern w:val="0"/>
       <w:sz w:val="24"/>
       <w:szCs w:val="24"/>
-      <w:lang w:eastAsia="en-US" w:val="en-AU" w:bidi="ar-SA"/>
+      <w:lang w:val="en-AU" w:eastAsia="en-US" w:bidi="ar-SA"/>
     </w:rPr>
   </w:style>
   <w:style w:type="paragraph" w:styleId="ListBullet">
@@ -13914,7 +14157,7 @@
   </w:style>
   <w:style w:type="paragraph" w:styleId="ListBullet2">
     <w:name w:val="List Bullet 2"/>
-    <w:basedOn w:val="List2"/>
+    <w:basedOn w:val="ListBullet3"/>
     <w:qFormat/>
     <w:rsid w:val="004266f4"/>
     <w:pPr>
@@ -13933,12 +14176,13 @@
       <w:lang w:eastAsia="en-US"/>
     </w:rPr>
   </w:style>
-  <w:style w:type="paragraph" w:styleId="List2">
+  <w:style w:type="paragraph" w:styleId="ListBullet3">
     <w:name w:val="List Bullet 3"/>
     <w:basedOn w:val="Normal"/>
     <w:uiPriority w:val="99"/>
     <w:semiHidden/>
     <w:unhideWhenUsed/>
+    <w:qFormat/>
     <w:rsid w:val="004266f4"/>
     <w:pPr>
       <w:spacing w:before="0" w:after="0"/>

</xml_diff>